<commit_message>
Minor corrections to layout
</commit_message>
<xml_diff>
--- a/IMP_Compiler_Implementation_Notes.docx
+++ b/IMP_Compiler_Implementation_Notes.docx
@@ -76,6 +76,9 @@
                 <w:lang w:eastAsia="en-GB"/>
               </w:rPr>
             </w:pPr>
+            <w:r>
+              <w:br w:type="page"/>
+            </w:r>
           </w:p>
         </w:tc>
         <w:tc>
@@ -258,7 +261,63 @@
                 <w:szCs w:val="24"/>
                 <w:lang w:eastAsia="en-GB"/>
               </w:rPr>
-              <w:t xml:space="preserve">. The first pass used in this project is based on the production compiler used for the Mouses operating system on the </w:t>
+              <w:t>. The first pass used in this project is based on the production compiler used for the Mouses operating system on the 32</w:t>
+            </w:r>
+            <w:r>
+              <w:rPr>
+                <w:rFonts w:ascii="Times New Roman" w:eastAsia="Times New Roman" w:hAnsi="Times New Roman" w:cs="Times New Roman"/>
+                <w:sz w:val="24"/>
+                <w:szCs w:val="24"/>
+                <w:lang w:eastAsia="en-GB"/>
+              </w:rPr>
+              <w:t>-</w:t>
+            </w:r>
+            <w:r>
+              <w:rPr>
+                <w:rFonts w:ascii="Times New Roman" w:eastAsia="Times New Roman" w:hAnsi="Times New Roman" w:cs="Times New Roman"/>
+                <w:sz w:val="24"/>
+                <w:szCs w:val="24"/>
+                <w:lang w:eastAsia="en-GB"/>
+              </w:rPr>
+              <w:t>bit Perkin Elmer (</w:t>
+            </w:r>
+            <w:proofErr w:type="spellStart"/>
+            <w:r>
+              <w:rPr>
+                <w:rFonts w:ascii="Times New Roman" w:eastAsia="Times New Roman" w:hAnsi="Times New Roman" w:cs="Times New Roman"/>
+                <w:sz w:val="24"/>
+                <w:szCs w:val="24"/>
+                <w:lang w:eastAsia="en-GB"/>
+              </w:rPr>
+              <w:t>Interdata</w:t>
+            </w:r>
+            <w:proofErr w:type="spellEnd"/>
+            <w:r>
+              <w:rPr>
+                <w:rFonts w:ascii="Times New Roman" w:eastAsia="Times New Roman" w:hAnsi="Times New Roman" w:cs="Times New Roman"/>
+                <w:sz w:val="24"/>
+                <w:szCs w:val="24"/>
+                <w:lang w:eastAsia="en-GB"/>
+              </w:rPr>
+              <w:t>) machine. Only modest changes were made to the source code to increase portability - needed because the compiler was bootstrapped using a simplified SKIMP based compiler. All three Intel compilers (MS-DOS, Win-32 and UNIX) use the same source code for Pass 1 to simplify maintenance. Note however that Pass 1 is self-sizing to the native machine word size, so for correct results the 32</w:t>
+            </w:r>
+            <w:r>
+              <w:rPr>
+                <w:rFonts w:ascii="Times New Roman" w:eastAsia="Times New Roman" w:hAnsi="Times New Roman" w:cs="Times New Roman"/>
+                <w:sz w:val="24"/>
+                <w:szCs w:val="24"/>
+                <w:lang w:eastAsia="en-GB"/>
+              </w:rPr>
+              <w:t>-</w:t>
+            </w:r>
+            <w:r>
+              <w:rPr>
+                <w:rFonts w:ascii="Times New Roman" w:eastAsia="Times New Roman" w:hAnsi="Times New Roman" w:cs="Times New Roman"/>
+                <w:sz w:val="24"/>
+                <w:szCs w:val="24"/>
+                <w:lang w:eastAsia="en-GB"/>
+              </w:rPr>
+              <w:t xml:space="preserve">bit compiler must be compiled with itself - you </w:t>
             </w:r>
             <w:proofErr w:type="gramStart"/>
             <w:r>
@@ -268,7 +327,7 @@
                 <w:szCs w:val="24"/>
                 <w:lang w:eastAsia="en-GB"/>
               </w:rPr>
-              <w:t>32 bit</w:t>
+              <w:t>can't</w:t>
             </w:r>
             <w:proofErr w:type="gramEnd"/>
             <w:r>
@@ -278,47 +337,43 @@
                 <w:szCs w:val="24"/>
                 <w:lang w:eastAsia="en-GB"/>
               </w:rPr>
-              <w:t xml:space="preserve"> Perkin Elmer (</w:t>
-            </w:r>
-            <w:proofErr w:type="spellStart"/>
-            <w:r>
-              <w:rPr>
-                <w:rFonts w:ascii="Times New Roman" w:eastAsia="Times New Roman" w:hAnsi="Times New Roman" w:cs="Times New Roman"/>
-                <w:sz w:val="24"/>
-                <w:szCs w:val="24"/>
-                <w:lang w:eastAsia="en-GB"/>
-              </w:rPr>
-              <w:t>Interdata</w:t>
-            </w:r>
-            <w:proofErr w:type="spellEnd"/>
-            <w:r>
-              <w:rPr>
-                <w:rFonts w:ascii="Times New Roman" w:eastAsia="Times New Roman" w:hAnsi="Times New Roman" w:cs="Times New Roman"/>
-                <w:sz w:val="24"/>
-                <w:szCs w:val="24"/>
-                <w:lang w:eastAsia="en-GB"/>
-              </w:rPr>
-              <w:t xml:space="preserve">) machine. Only modest changes were made to the source code to increase portability - needed because the compiler was bootstrapped using a simplified SKIMP based compiler. All three Intel compilers (MS-DOS, Win-32 and UNIX) use the same source code for Pass 1 to simplify maintenance. Note however that Pass 1 is self-sizing to the native machine word size, so for correct results the </w:t>
-            </w:r>
-            <w:proofErr w:type="gramStart"/>
-            <w:r>
-              <w:rPr>
-                <w:rFonts w:ascii="Times New Roman" w:eastAsia="Times New Roman" w:hAnsi="Times New Roman" w:cs="Times New Roman"/>
-                <w:sz w:val="24"/>
-                <w:szCs w:val="24"/>
-                <w:lang w:eastAsia="en-GB"/>
-              </w:rPr>
-              <w:t>32 bit</w:t>
-            </w:r>
-            <w:proofErr w:type="gramEnd"/>
-            <w:r>
-              <w:rPr>
-                <w:rFonts w:ascii="Times New Roman" w:eastAsia="Times New Roman" w:hAnsi="Times New Roman" w:cs="Times New Roman"/>
-                <w:sz w:val="24"/>
-                <w:szCs w:val="24"/>
-                <w:lang w:eastAsia="en-GB"/>
-              </w:rPr>
-              <w:t xml:space="preserve"> compiler must be compiled with itself - you can't mix 16 and 32 bit images.</w:t>
+              <w:t xml:space="preserve"> mix 16</w:t>
+            </w:r>
+            <w:r>
+              <w:rPr>
+                <w:rFonts w:ascii="Times New Roman" w:eastAsia="Times New Roman" w:hAnsi="Times New Roman" w:cs="Times New Roman"/>
+                <w:sz w:val="24"/>
+                <w:szCs w:val="24"/>
+                <w:lang w:eastAsia="en-GB"/>
+              </w:rPr>
+              <w:t>-bit</w:t>
+            </w:r>
+            <w:r>
+              <w:rPr>
+                <w:rFonts w:ascii="Times New Roman" w:eastAsia="Times New Roman" w:hAnsi="Times New Roman" w:cs="Times New Roman"/>
+                <w:sz w:val="24"/>
+                <w:szCs w:val="24"/>
+                <w:lang w:eastAsia="en-GB"/>
+              </w:rPr>
+              <w:t xml:space="preserve"> and 32</w:t>
+            </w:r>
+            <w:r>
+              <w:rPr>
+                <w:rFonts w:ascii="Times New Roman" w:eastAsia="Times New Roman" w:hAnsi="Times New Roman" w:cs="Times New Roman"/>
+                <w:sz w:val="24"/>
+                <w:szCs w:val="24"/>
+                <w:lang w:eastAsia="en-GB"/>
+              </w:rPr>
+              <w:t>-</w:t>
+            </w:r>
+            <w:r>
+              <w:rPr>
+                <w:rFonts w:ascii="Times New Roman" w:eastAsia="Times New Roman" w:hAnsi="Times New Roman" w:cs="Times New Roman"/>
+                <w:sz w:val="24"/>
+                <w:szCs w:val="24"/>
+                <w:lang w:eastAsia="en-GB"/>
+              </w:rPr>
+              <w:t>bit images.</w:t>
             </w:r>
           </w:p>
           <w:p>
@@ -362,7 +417,7 @@
                 <w:szCs w:val="24"/>
                 <w:lang w:eastAsia="en-GB"/>
               </w:rPr>
-              <w:t xml:space="preserve"> and writes a proprietary intermediate object code file. The second pass is loosely based on the structure of a typical "Robertson" </w:t>
+              <w:t xml:space="preserve"> and writes a proprietary intermediate object code file. The second pass is loosely based on the structure of a typical "Robertson" compiler but has significant detailed differences internally. It writes two files on output, one is a simple tagged binary object file, and the other is a diagnostic assembler source listing - </w:t>
             </w:r>
             <w:proofErr w:type="gramStart"/>
             <w:r>
@@ -372,7 +427,7 @@
                 <w:szCs w:val="24"/>
                 <w:lang w:eastAsia="en-GB"/>
               </w:rPr>
-              <w:t>compiler, but</w:t>
+              <w:t>a very useful</w:t>
             </w:r>
             <w:proofErr w:type="gramEnd"/>
             <w:r>
@@ -382,7 +437,61 @@
                 <w:szCs w:val="24"/>
                 <w:lang w:eastAsia="en-GB"/>
               </w:rPr>
-              <w:t xml:space="preserve"> has significant detailed differences internally. It writes two files on output, one is a simple tagged binary object file, and the other is a diagnostic assembler source listing - </w:t>
+              <w:t xml:space="preserve"> tool for debugging compiler behaviour. The 16</w:t>
+            </w:r>
+            <w:r>
+              <w:rPr>
+                <w:rFonts w:ascii="Times New Roman" w:eastAsia="Times New Roman" w:hAnsi="Times New Roman" w:cs="Times New Roman"/>
+                <w:sz w:val="24"/>
+                <w:szCs w:val="24"/>
+                <w:lang w:eastAsia="en-GB"/>
+              </w:rPr>
+              <w:t>-</w:t>
+            </w:r>
+            <w:r>
+              <w:rPr>
+                <w:rFonts w:ascii="Times New Roman" w:eastAsia="Times New Roman" w:hAnsi="Times New Roman" w:cs="Times New Roman"/>
+                <w:sz w:val="24"/>
+                <w:szCs w:val="24"/>
+                <w:lang w:eastAsia="en-GB"/>
+              </w:rPr>
+              <w:t>bit and 32</w:t>
+            </w:r>
+            <w:r>
+              <w:rPr>
+                <w:rFonts w:ascii="Times New Roman" w:eastAsia="Times New Roman" w:hAnsi="Times New Roman" w:cs="Times New Roman"/>
+                <w:sz w:val="24"/>
+                <w:szCs w:val="24"/>
+                <w:lang w:eastAsia="en-GB"/>
+              </w:rPr>
+              <w:t>-</w:t>
+            </w:r>
+            <w:r>
+              <w:rPr>
+                <w:rFonts w:ascii="Times New Roman" w:eastAsia="Times New Roman" w:hAnsi="Times New Roman" w:cs="Times New Roman"/>
+                <w:sz w:val="24"/>
+                <w:szCs w:val="24"/>
+                <w:lang w:eastAsia="en-GB"/>
+              </w:rPr>
+              <w:t>bit versions of Pass 2 have over 95% commonality in source code. Both 32</w:t>
+            </w:r>
+            <w:r>
+              <w:rPr>
+                <w:rFonts w:ascii="Times New Roman" w:eastAsia="Times New Roman" w:hAnsi="Times New Roman" w:cs="Times New Roman"/>
+                <w:sz w:val="24"/>
+                <w:szCs w:val="24"/>
+                <w:lang w:eastAsia="en-GB"/>
+              </w:rPr>
+              <w:t>-</w:t>
+            </w:r>
+            <w:r>
+              <w:rPr>
+                <w:rFonts w:ascii="Times New Roman" w:eastAsia="Times New Roman" w:hAnsi="Times New Roman" w:cs="Times New Roman"/>
+                <w:sz w:val="24"/>
+                <w:szCs w:val="24"/>
+                <w:lang w:eastAsia="en-GB"/>
+              </w:rPr>
+              <w:t xml:space="preserve">bit compilers - for UNIX ELF and Windows COFF output - use </w:t>
             </w:r>
             <w:proofErr w:type="gramStart"/>
             <w:r>
@@ -392,7 +501,7 @@
                 <w:szCs w:val="24"/>
                 <w:lang w:eastAsia="en-GB"/>
               </w:rPr>
-              <w:t>a very useful</w:t>
+              <w:t>exactly the same</w:t>
             </w:r>
             <w:proofErr w:type="gramEnd"/>
             <w:r>
@@ -402,47 +511,7 @@
                 <w:szCs w:val="24"/>
                 <w:lang w:eastAsia="en-GB"/>
               </w:rPr>
-              <w:t xml:space="preserve"> tool for debugging compiler behaviour. The 16 bit and </w:t>
-            </w:r>
-            <w:proofErr w:type="gramStart"/>
-            <w:r>
-              <w:rPr>
-                <w:rFonts w:ascii="Times New Roman" w:eastAsia="Times New Roman" w:hAnsi="Times New Roman" w:cs="Times New Roman"/>
-                <w:sz w:val="24"/>
-                <w:szCs w:val="24"/>
-                <w:lang w:eastAsia="en-GB"/>
-              </w:rPr>
-              <w:t>32 bit</w:t>
-            </w:r>
-            <w:proofErr w:type="gramEnd"/>
-            <w:r>
-              <w:rPr>
-                <w:rFonts w:ascii="Times New Roman" w:eastAsia="Times New Roman" w:hAnsi="Times New Roman" w:cs="Times New Roman"/>
-                <w:sz w:val="24"/>
-                <w:szCs w:val="24"/>
-                <w:lang w:eastAsia="en-GB"/>
-              </w:rPr>
-              <w:t xml:space="preserve"> versions of Pass 2 have over 95% commonality in source code. Both </w:t>
-            </w:r>
-            <w:proofErr w:type="gramStart"/>
-            <w:r>
-              <w:rPr>
-                <w:rFonts w:ascii="Times New Roman" w:eastAsia="Times New Roman" w:hAnsi="Times New Roman" w:cs="Times New Roman"/>
-                <w:sz w:val="24"/>
-                <w:szCs w:val="24"/>
-                <w:lang w:eastAsia="en-GB"/>
-              </w:rPr>
-              <w:t>32 bit</w:t>
-            </w:r>
-            <w:proofErr w:type="gramEnd"/>
-            <w:r>
-              <w:rPr>
-                <w:rFonts w:ascii="Times New Roman" w:eastAsia="Times New Roman" w:hAnsi="Times New Roman" w:cs="Times New Roman"/>
-                <w:sz w:val="24"/>
-                <w:szCs w:val="24"/>
-                <w:lang w:eastAsia="en-GB"/>
-              </w:rPr>
-              <w:t xml:space="preserve"> compilers - for UNIX ELF and Windows COFF output - use exactly the same Pass 2.</w:t>
+              <w:t xml:space="preserve"> Pass 2.</w:t>
             </w:r>
           </w:p>
           <w:p>
@@ -534,20 +603,33 @@
             <w:pPr>
               <w:spacing w:before="100" w:beforeAutospacing="1" w:after="100" w:afterAutospacing="1" w:line="240" w:lineRule="auto"/>
               <w:rPr>
-                <w:rFonts w:ascii="Times New Roman" w:eastAsia="Times New Roman" w:hAnsi="Times New Roman" w:cs="Times New Roman"/>
-                <w:sz w:val="24"/>
-                <w:szCs w:val="24"/>
-                <w:lang w:eastAsia="en-GB"/>
-              </w:rPr>
-            </w:pPr>
-            <w:r>
-              <w:rPr>
                 <w:rFonts w:ascii="Arial" w:eastAsia="Times New Roman" w:hAnsi="Arial" w:cs="Arial"/>
                 <w:color w:val="600080"/>
                 <w:sz w:val="27"/>
                 <w:szCs w:val="27"/>
                 <w:lang w:eastAsia="en-GB"/>
               </w:rPr>
+            </w:pPr>
+          </w:p>
+          <w:p>
+            <w:pPr>
+              <w:spacing w:before="100" w:beforeAutospacing="1" w:after="100" w:afterAutospacing="1" w:line="240" w:lineRule="auto"/>
+              <w:rPr>
+                <w:rFonts w:ascii="Times New Roman" w:eastAsia="Times New Roman" w:hAnsi="Times New Roman" w:cs="Times New Roman"/>
+                <w:sz w:val="24"/>
+                <w:szCs w:val="24"/>
+                <w:lang w:eastAsia="en-GB"/>
+              </w:rPr>
+            </w:pPr>
+            <w:r>
+              <w:rPr>
+                <w:rFonts w:ascii="Arial" w:eastAsia="Times New Roman" w:hAnsi="Arial" w:cs="Arial"/>
+                <w:color w:val="600080"/>
+                <w:sz w:val="27"/>
+                <w:szCs w:val="27"/>
+                <w:lang w:eastAsia="en-GB"/>
+              </w:rPr>
+              <w:lastRenderedPageBreak/>
               <w:t>Memory Architecture</w:t>
             </w:r>
           </w:p>
@@ -568,8 +650,61 @@
                 <w:szCs w:val="24"/>
                 <w:lang w:eastAsia="en-GB"/>
               </w:rPr>
-              <w:lastRenderedPageBreak/>
-              <w:t xml:space="preserve">For the </w:t>
+              <w:t>For the 16</w:t>
+            </w:r>
+            <w:r>
+              <w:rPr>
+                <w:rFonts w:ascii="Times New Roman" w:eastAsia="Times New Roman" w:hAnsi="Times New Roman" w:cs="Times New Roman"/>
+                <w:sz w:val="24"/>
+                <w:szCs w:val="24"/>
+                <w:lang w:eastAsia="en-GB"/>
+              </w:rPr>
+              <w:t>-</w:t>
+            </w:r>
+            <w:r>
+              <w:rPr>
+                <w:rFonts w:ascii="Times New Roman" w:eastAsia="Times New Roman" w:hAnsi="Times New Roman" w:cs="Times New Roman"/>
+                <w:sz w:val="24"/>
+                <w:szCs w:val="24"/>
+                <w:lang w:eastAsia="en-GB"/>
+              </w:rPr>
+              <w:t>bit compiler, the "small" memory model is used - that is, there is a single code segment of up to 64 kilobytes, and a single data segment, also of up to 64 kilobytes, containing all the logical data segments and the stack. This has the important advantage that all pointers are 16 bits, the same as the native word size. For the 32</w:t>
+            </w:r>
+            <w:r>
+              <w:rPr>
+                <w:rFonts w:ascii="Times New Roman" w:eastAsia="Times New Roman" w:hAnsi="Times New Roman" w:cs="Times New Roman"/>
+                <w:sz w:val="24"/>
+                <w:szCs w:val="24"/>
+                <w:lang w:eastAsia="en-GB"/>
+              </w:rPr>
+              <w:t>-</w:t>
+            </w:r>
+            <w:r>
+              <w:rPr>
+                <w:rFonts w:ascii="Times New Roman" w:eastAsia="Times New Roman" w:hAnsi="Times New Roman" w:cs="Times New Roman"/>
+                <w:sz w:val="24"/>
+                <w:szCs w:val="24"/>
+                <w:lang w:eastAsia="en-GB"/>
+              </w:rPr>
+              <w:t>bit compiler the "flat" memory model is used - that is, a single 4 G</w:t>
+            </w:r>
+            <w:r>
+              <w:rPr>
+                <w:rFonts w:ascii="Times New Roman" w:eastAsia="Times New Roman" w:hAnsi="Times New Roman" w:cs="Times New Roman"/>
+                <w:sz w:val="24"/>
+                <w:szCs w:val="24"/>
+                <w:lang w:eastAsia="en-GB"/>
+              </w:rPr>
+              <w:t>B</w:t>
+            </w:r>
+            <w:r>
+              <w:rPr>
+                <w:rFonts w:ascii="Times New Roman" w:eastAsia="Times New Roman" w:hAnsi="Times New Roman" w:cs="Times New Roman"/>
+                <w:sz w:val="24"/>
+                <w:szCs w:val="24"/>
+                <w:lang w:eastAsia="en-GB"/>
+              </w:rPr>
+              <w:t xml:space="preserve"> address space contains the code, </w:t>
             </w:r>
             <w:proofErr w:type="gramStart"/>
             <w:r>
@@ -579,7 +714,7 @@
                 <w:szCs w:val="24"/>
                 <w:lang w:eastAsia="en-GB"/>
               </w:rPr>
-              <w:t>16 bit</w:t>
+              <w:t>data</w:t>
             </w:r>
             <w:proofErr w:type="gramEnd"/>
             <w:r>
@@ -589,59 +724,17 @@
                 <w:szCs w:val="24"/>
                 <w:lang w:eastAsia="en-GB"/>
               </w:rPr>
-              <w:t xml:space="preserve"> compiler, the "small" memory model is used - that is, there is a single code segment of up to 64 kilobytes, and a single data segment, also of up to 64 kilobytes, containing all the logical data segments and the stack. This has the important advantage that all pointers are 16 bits, the same as the native word size. For the </w:t>
-            </w:r>
-            <w:proofErr w:type="gramStart"/>
-            <w:r>
-              <w:rPr>
-                <w:rFonts w:ascii="Times New Roman" w:eastAsia="Times New Roman" w:hAnsi="Times New Roman" w:cs="Times New Roman"/>
-                <w:sz w:val="24"/>
-                <w:szCs w:val="24"/>
-                <w:lang w:eastAsia="en-GB"/>
-              </w:rPr>
-              <w:t>32 bit</w:t>
-            </w:r>
-            <w:proofErr w:type="gramEnd"/>
-            <w:r>
-              <w:rPr>
-                <w:rFonts w:ascii="Times New Roman" w:eastAsia="Times New Roman" w:hAnsi="Times New Roman" w:cs="Times New Roman"/>
-                <w:sz w:val="24"/>
-                <w:szCs w:val="24"/>
-                <w:lang w:eastAsia="en-GB"/>
-              </w:rPr>
-              <w:t xml:space="preserve"> compiler the "flat" memory model is used - that is, a single 4 </w:t>
-            </w:r>
-            <w:proofErr w:type="spellStart"/>
-            <w:r>
-              <w:rPr>
-                <w:rFonts w:ascii="Times New Roman" w:eastAsia="Times New Roman" w:hAnsi="Times New Roman" w:cs="Times New Roman"/>
-                <w:sz w:val="24"/>
-                <w:szCs w:val="24"/>
-                <w:lang w:eastAsia="en-GB"/>
-              </w:rPr>
-              <w:t>Gbyte</w:t>
-            </w:r>
-            <w:proofErr w:type="spellEnd"/>
-            <w:r>
-              <w:rPr>
-                <w:rFonts w:ascii="Times New Roman" w:eastAsia="Times New Roman" w:hAnsi="Times New Roman" w:cs="Times New Roman"/>
-                <w:sz w:val="24"/>
-                <w:szCs w:val="24"/>
-                <w:lang w:eastAsia="en-GB"/>
-              </w:rPr>
-              <w:t xml:space="preserve"> address space contains the code, data and stack areas. </w:t>
-            </w:r>
-            <w:proofErr w:type="gramStart"/>
-            <w:r>
-              <w:rPr>
-                <w:rFonts w:ascii="Times New Roman" w:eastAsia="Times New Roman" w:hAnsi="Times New Roman" w:cs="Times New Roman"/>
-                <w:sz w:val="24"/>
-                <w:szCs w:val="24"/>
-                <w:lang w:eastAsia="en-GB"/>
-              </w:rPr>
-              <w:t>Again</w:t>
-            </w:r>
-            <w:proofErr w:type="gramEnd"/>
+              <w:t xml:space="preserve"> and stack areas. Again</w:t>
+            </w:r>
+            <w:r>
+              <w:rPr>
+                <w:rFonts w:ascii="Times New Roman" w:eastAsia="Times New Roman" w:hAnsi="Times New Roman" w:cs="Times New Roman"/>
+                <w:sz w:val="24"/>
+                <w:szCs w:val="24"/>
+                <w:lang w:eastAsia="en-GB"/>
+              </w:rPr>
+              <w:t>,</w:t>
+            </w:r>
             <w:r>
               <w:rPr>
                 <w:rFonts w:ascii="Times New Roman" w:eastAsia="Times New Roman" w:hAnsi="Times New Roman" w:cs="Times New Roman"/>
@@ -737,39 +830,35 @@
                 <w:szCs w:val="24"/>
                 <w:lang w:eastAsia="en-GB"/>
               </w:rPr>
-              <w:t xml:space="preserve">CONST - contains literal constants such as string literals, or </w:t>
-            </w:r>
-            <w:proofErr w:type="gramStart"/>
-            <w:r>
-              <w:rPr>
-                <w:rFonts w:ascii="Times New Roman" w:eastAsia="Times New Roman" w:hAnsi="Times New Roman" w:cs="Times New Roman"/>
-                <w:sz w:val="24"/>
-                <w:szCs w:val="24"/>
-                <w:lang w:eastAsia="en-GB"/>
-              </w:rPr>
-              <w:t>floating point</w:t>
-            </w:r>
-            <w:proofErr w:type="gramEnd"/>
-            <w:r>
-              <w:rPr>
-                <w:rFonts w:ascii="Times New Roman" w:eastAsia="Times New Roman" w:hAnsi="Times New Roman" w:cs="Times New Roman"/>
-                <w:sz w:val="24"/>
-                <w:szCs w:val="24"/>
-                <w:lang w:eastAsia="en-GB"/>
-              </w:rPr>
-              <w:t xml:space="preserve"> constants, as well as fixed dope vectors. </w:t>
-            </w:r>
-            <w:proofErr w:type="gramStart"/>
-            <w:r>
-              <w:rPr>
-                <w:rFonts w:ascii="Times New Roman" w:eastAsia="Times New Roman" w:hAnsi="Times New Roman" w:cs="Times New Roman"/>
-                <w:sz w:val="24"/>
-                <w:szCs w:val="24"/>
-                <w:lang w:eastAsia="en-GB"/>
-              </w:rPr>
-              <w:t>Generally</w:t>
-            </w:r>
-            <w:proofErr w:type="gramEnd"/>
+              <w:t xml:space="preserve">CONST - contains literal constants such as string literals, or floating </w:t>
+            </w:r>
+            <w:r>
+              <w:rPr>
+                <w:rFonts w:ascii="Times New Roman" w:eastAsia="Times New Roman" w:hAnsi="Times New Roman" w:cs="Times New Roman"/>
+                <w:sz w:val="24"/>
+                <w:szCs w:val="24"/>
+                <w:lang w:eastAsia="en-GB"/>
+              </w:rPr>
+              <w:t>-</w:t>
+            </w:r>
+            <w:r>
+              <w:rPr>
+                <w:rFonts w:ascii="Times New Roman" w:eastAsia="Times New Roman" w:hAnsi="Times New Roman" w:cs="Times New Roman"/>
+                <w:sz w:val="24"/>
+                <w:szCs w:val="24"/>
+                <w:lang w:eastAsia="en-GB"/>
+              </w:rPr>
+              <w:t>point constants, as well as fixed dope vectors. Generally</w:t>
+            </w:r>
+            <w:r>
+              <w:rPr>
+                <w:rFonts w:ascii="Times New Roman" w:eastAsia="Times New Roman" w:hAnsi="Times New Roman" w:cs="Times New Roman"/>
+                <w:sz w:val="24"/>
+                <w:szCs w:val="24"/>
+                <w:lang w:eastAsia="en-GB"/>
+              </w:rPr>
+              <w:t>,</w:t>
+            </w:r>
             <w:r>
               <w:rPr>
                 <w:rFonts w:ascii="Times New Roman" w:eastAsia="Times New Roman" w:hAnsi="Times New Roman" w:cs="Times New Roman"/>
@@ -869,27 +958,25 @@
                 <w:szCs w:val="24"/>
                 <w:lang w:eastAsia="en-GB"/>
               </w:rPr>
-              <w:t xml:space="preserve">SWITCH - contains switch tables. This is another read-only data </w:t>
-            </w:r>
-            <w:proofErr w:type="gramStart"/>
-            <w:r>
-              <w:rPr>
-                <w:rFonts w:ascii="Times New Roman" w:eastAsia="Times New Roman" w:hAnsi="Times New Roman" w:cs="Times New Roman"/>
-                <w:sz w:val="24"/>
-                <w:szCs w:val="24"/>
-                <w:lang w:eastAsia="en-GB"/>
-              </w:rPr>
-              <w:t>segment, but</w:t>
-            </w:r>
-            <w:proofErr w:type="gramEnd"/>
-            <w:r>
-              <w:rPr>
-                <w:rFonts w:ascii="Times New Roman" w:eastAsia="Times New Roman" w:hAnsi="Times New Roman" w:cs="Times New Roman"/>
-                <w:sz w:val="24"/>
-                <w:szCs w:val="24"/>
-                <w:lang w:eastAsia="en-GB"/>
-              </w:rPr>
-              <w:t xml:space="preserve"> is handled separately from the CONST segment to simplify relocation - there are no relocations in the CONST segment, whereas every word in the SWITCH segment is relocated by the offset of the corresponding CODE segment.</w:t>
+              <w:t>SWITCH - contains switch tables. This is another read-only data segment,</w:t>
+            </w:r>
+            <w:r>
+              <w:rPr>
+                <w:rFonts w:ascii="Times New Roman" w:eastAsia="Times New Roman" w:hAnsi="Times New Roman" w:cs="Times New Roman"/>
+                <w:sz w:val="24"/>
+                <w:szCs w:val="24"/>
+                <w:lang w:eastAsia="en-GB"/>
+              </w:rPr>
+              <w:t xml:space="preserve"> which </w:t>
+            </w:r>
+            <w:r>
+              <w:rPr>
+                <w:rFonts w:ascii="Times New Roman" w:eastAsia="Times New Roman" w:hAnsi="Times New Roman" w:cs="Times New Roman"/>
+                <w:sz w:val="24"/>
+                <w:szCs w:val="24"/>
+                <w:lang w:eastAsia="en-GB"/>
+              </w:rPr>
+              <w:t>is handled separately from the CONST segment to simplify relocation - there are no relocations in the CONST segment, whereas every word in the SWITCH segment is relocated by the offset of the corresponding CODE segment.</w:t>
             </w:r>
           </w:p>
           <w:p>
@@ -1073,39 +1160,35 @@
                 <w:szCs w:val="24"/>
                 <w:lang w:eastAsia="en-GB"/>
               </w:rPr>
-              <w:t xml:space="preserve">The stack segment is allocated at run-time by the operating system. In UNIX systems, using the </w:t>
-            </w:r>
-            <w:proofErr w:type="gramStart"/>
-            <w:r>
-              <w:rPr>
-                <w:rFonts w:ascii="Times New Roman" w:eastAsia="Times New Roman" w:hAnsi="Times New Roman" w:cs="Times New Roman"/>
-                <w:sz w:val="24"/>
-                <w:szCs w:val="24"/>
-                <w:lang w:eastAsia="en-GB"/>
-              </w:rPr>
-              <w:t>32 bit</w:t>
-            </w:r>
-            <w:proofErr w:type="gramEnd"/>
-            <w:r>
-              <w:rPr>
-                <w:rFonts w:ascii="Times New Roman" w:eastAsia="Times New Roman" w:hAnsi="Times New Roman" w:cs="Times New Roman"/>
-                <w:sz w:val="24"/>
-                <w:szCs w:val="24"/>
-                <w:lang w:eastAsia="en-GB"/>
-              </w:rPr>
-              <w:t xml:space="preserve"> flat memory model, the stack pointer is set to the top of the user address space and the stack segment is grown automatically by the operating system in response to page faults as the stack pointer moves down the store. </w:t>
-            </w:r>
-            <w:proofErr w:type="gramStart"/>
-            <w:r>
-              <w:rPr>
-                <w:rFonts w:ascii="Times New Roman" w:eastAsia="Times New Roman" w:hAnsi="Times New Roman" w:cs="Times New Roman"/>
-                <w:sz w:val="24"/>
-                <w:szCs w:val="24"/>
-                <w:lang w:eastAsia="en-GB"/>
-              </w:rPr>
-              <w:t>Unfortunately</w:t>
-            </w:r>
-            <w:proofErr w:type="gramEnd"/>
+              <w:t>The stack segment is allocated at run-time by the operating system. In UNIX systems, using the 32</w:t>
+            </w:r>
+            <w:r>
+              <w:rPr>
+                <w:rFonts w:ascii="Times New Roman" w:eastAsia="Times New Roman" w:hAnsi="Times New Roman" w:cs="Times New Roman"/>
+                <w:sz w:val="24"/>
+                <w:szCs w:val="24"/>
+                <w:lang w:eastAsia="en-GB"/>
+              </w:rPr>
+              <w:t>-</w:t>
+            </w:r>
+            <w:r>
+              <w:rPr>
+                <w:rFonts w:ascii="Times New Roman" w:eastAsia="Times New Roman" w:hAnsi="Times New Roman" w:cs="Times New Roman"/>
+                <w:sz w:val="24"/>
+                <w:szCs w:val="24"/>
+                <w:lang w:eastAsia="en-GB"/>
+              </w:rPr>
+              <w:t>bit flat memory model, the stack pointer is set to the top of the user address space and the stack segment is grown automatically by the operating system in response to page faults as the stack pointer moves down the store. Unfortunately</w:t>
+            </w:r>
+            <w:r>
+              <w:rPr>
+                <w:rFonts w:ascii="Times New Roman" w:eastAsia="Times New Roman" w:hAnsi="Times New Roman" w:cs="Times New Roman"/>
+                <w:sz w:val="24"/>
+                <w:szCs w:val="24"/>
+                <w:lang w:eastAsia="en-GB"/>
+              </w:rPr>
+              <w:t>,</w:t>
+            </w:r>
             <w:r>
               <w:rPr>
                 <w:rFonts w:ascii="Times New Roman" w:eastAsia="Times New Roman" w:hAnsi="Times New Roman" w:cs="Times New Roman"/>
@@ -1316,7 +1399,153 @@
                 <w:szCs w:val="24"/>
                 <w:lang w:eastAsia="en-GB"/>
               </w:rPr>
-              <w:t xml:space="preserve">The Intel architecture has 8 registers - AX, BX, CX, DX, SI, DI, BP and SP. (In the </w:t>
+              <w:t>The Intel architecture has 8 registers - AX, BX, CX, DX, SI, DI, BP and SP. (In the 32</w:t>
+            </w:r>
+            <w:r>
+              <w:rPr>
+                <w:rFonts w:ascii="Times New Roman" w:eastAsia="Times New Roman" w:hAnsi="Times New Roman" w:cs="Times New Roman"/>
+                <w:sz w:val="24"/>
+                <w:szCs w:val="24"/>
+                <w:lang w:eastAsia="en-GB"/>
+              </w:rPr>
+              <w:t>-</w:t>
+            </w:r>
+            <w:r>
+              <w:rPr>
+                <w:rFonts w:ascii="Times New Roman" w:eastAsia="Times New Roman" w:hAnsi="Times New Roman" w:cs="Times New Roman"/>
+                <w:sz w:val="24"/>
+                <w:szCs w:val="24"/>
+                <w:lang w:eastAsia="en-GB"/>
+              </w:rPr>
+              <w:t>bit implementation, Intel call these EAX, EBX and so on to avoid ambiguity. In the compiler, there is no ambiguity, since the 32</w:t>
+            </w:r>
+            <w:r>
+              <w:rPr>
+                <w:rFonts w:ascii="Times New Roman" w:eastAsia="Times New Roman" w:hAnsi="Times New Roman" w:cs="Times New Roman"/>
+                <w:sz w:val="24"/>
+                <w:szCs w:val="24"/>
+                <w:lang w:eastAsia="en-GB"/>
+              </w:rPr>
+              <w:t>-</w:t>
+            </w:r>
+            <w:r>
+              <w:rPr>
+                <w:rFonts w:ascii="Times New Roman" w:eastAsia="Times New Roman" w:hAnsi="Times New Roman" w:cs="Times New Roman"/>
+                <w:sz w:val="24"/>
+                <w:szCs w:val="24"/>
+                <w:lang w:eastAsia="en-GB"/>
+              </w:rPr>
+              <w:t>bit compiler never uses the 16</w:t>
+            </w:r>
+            <w:r>
+              <w:rPr>
+                <w:rFonts w:ascii="Times New Roman" w:eastAsia="Times New Roman" w:hAnsi="Times New Roman" w:cs="Times New Roman"/>
+                <w:sz w:val="24"/>
+                <w:szCs w:val="24"/>
+                <w:lang w:eastAsia="en-GB"/>
+              </w:rPr>
+              <w:t>-</w:t>
+            </w:r>
+            <w:r>
+              <w:rPr>
+                <w:rFonts w:ascii="Times New Roman" w:eastAsia="Times New Roman" w:hAnsi="Times New Roman" w:cs="Times New Roman"/>
+                <w:sz w:val="24"/>
+                <w:szCs w:val="24"/>
+                <w:lang w:eastAsia="en-GB"/>
+              </w:rPr>
+              <w:t>bit form of the register set, and in the source code they are still referred to as AX, BX, etc. for commonality with the 16</w:t>
+            </w:r>
+            <w:r>
+              <w:rPr>
+                <w:rFonts w:ascii="Times New Roman" w:eastAsia="Times New Roman" w:hAnsi="Times New Roman" w:cs="Times New Roman"/>
+                <w:sz w:val="24"/>
+                <w:szCs w:val="24"/>
+                <w:lang w:eastAsia="en-GB"/>
+              </w:rPr>
+              <w:t>-</w:t>
+            </w:r>
+            <w:r>
+              <w:rPr>
+                <w:rFonts w:ascii="Times New Roman" w:eastAsia="Times New Roman" w:hAnsi="Times New Roman" w:cs="Times New Roman"/>
+                <w:sz w:val="24"/>
+                <w:szCs w:val="24"/>
+                <w:lang w:eastAsia="en-GB"/>
+              </w:rPr>
+              <w:t>bit compiler). Of these 8 registers, BP and SP have fixed roles (local name space base pointer, and stack pointer respectively) and are not available as general registers, leaving 6 general registers.</w:t>
+            </w:r>
+          </w:p>
+          <w:p>
+            <w:pPr>
+              <w:spacing w:before="100" w:beforeAutospacing="1" w:after="100" w:afterAutospacing="1" w:line="240" w:lineRule="auto"/>
+              <w:rPr>
+                <w:rFonts w:ascii="Times New Roman" w:eastAsia="Times New Roman" w:hAnsi="Times New Roman" w:cs="Times New Roman"/>
+                <w:sz w:val="24"/>
+                <w:szCs w:val="24"/>
+                <w:lang w:eastAsia="en-GB"/>
+              </w:rPr>
+            </w:pPr>
+            <w:r>
+              <w:rPr>
+                <w:rFonts w:ascii="Times New Roman" w:eastAsia="Times New Roman" w:hAnsi="Times New Roman" w:cs="Times New Roman"/>
+                <w:sz w:val="24"/>
+                <w:szCs w:val="24"/>
+                <w:lang w:eastAsia="en-GB"/>
+              </w:rPr>
+              <w:t>One of the key differences between the 16</w:t>
+            </w:r>
+            <w:r>
+              <w:rPr>
+                <w:rFonts w:ascii="Times New Roman" w:eastAsia="Times New Roman" w:hAnsi="Times New Roman" w:cs="Times New Roman"/>
+                <w:sz w:val="24"/>
+                <w:szCs w:val="24"/>
+                <w:lang w:eastAsia="en-GB"/>
+              </w:rPr>
+              <w:t>-</w:t>
+            </w:r>
+            <w:r>
+              <w:rPr>
+                <w:rFonts w:ascii="Times New Roman" w:eastAsia="Times New Roman" w:hAnsi="Times New Roman" w:cs="Times New Roman"/>
+                <w:sz w:val="24"/>
+                <w:szCs w:val="24"/>
+                <w:lang w:eastAsia="en-GB"/>
+              </w:rPr>
+              <w:t>bit and 32</w:t>
+            </w:r>
+            <w:r>
+              <w:rPr>
+                <w:rFonts w:ascii="Times New Roman" w:eastAsia="Times New Roman" w:hAnsi="Times New Roman" w:cs="Times New Roman"/>
+                <w:sz w:val="24"/>
+                <w:szCs w:val="24"/>
+                <w:lang w:eastAsia="en-GB"/>
+              </w:rPr>
+              <w:t>-</w:t>
+            </w:r>
+            <w:r>
+              <w:rPr>
+                <w:rFonts w:ascii="Times New Roman" w:eastAsia="Times New Roman" w:hAnsi="Times New Roman" w:cs="Times New Roman"/>
+                <w:sz w:val="24"/>
+                <w:szCs w:val="24"/>
+                <w:lang w:eastAsia="en-GB"/>
+              </w:rPr>
+              <w:t>bit architectures is in the combinations of registers that may be used in addressing memory. In the 16</w:t>
+            </w:r>
+            <w:r>
+              <w:rPr>
+                <w:rFonts w:ascii="Times New Roman" w:eastAsia="Times New Roman" w:hAnsi="Times New Roman" w:cs="Times New Roman"/>
+                <w:sz w:val="24"/>
+                <w:szCs w:val="24"/>
+                <w:lang w:eastAsia="en-GB"/>
+              </w:rPr>
+              <w:t>-</w:t>
+            </w:r>
+            <w:r>
+              <w:rPr>
+                <w:rFonts w:ascii="Times New Roman" w:eastAsia="Times New Roman" w:hAnsi="Times New Roman" w:cs="Times New Roman"/>
+                <w:sz w:val="24"/>
+                <w:szCs w:val="24"/>
+                <w:lang w:eastAsia="en-GB"/>
+              </w:rPr>
+              <w:t xml:space="preserve">bit architecture, only BX, SI and DI can be used as pointers to memory. The compiler therefore distinguishes between register allocations that will be used as </w:t>
             </w:r>
             <w:proofErr w:type="gramStart"/>
             <w:r>
@@ -1326,107 +1555,25 @@
                 <w:szCs w:val="24"/>
                 <w:lang w:eastAsia="en-GB"/>
               </w:rPr>
-              <w:t>32 bit</w:t>
-            </w:r>
-            <w:proofErr w:type="gramEnd"/>
-            <w:r>
-              <w:rPr>
-                <w:rFonts w:ascii="Times New Roman" w:eastAsia="Times New Roman" w:hAnsi="Times New Roman" w:cs="Times New Roman"/>
-                <w:sz w:val="24"/>
-                <w:szCs w:val="24"/>
-                <w:lang w:eastAsia="en-GB"/>
-              </w:rPr>
-              <w:t xml:space="preserve"> implementation, Intel call these EAX, EBX and so on to avoid ambiguity. In the compiler, there is no ambiguity, since the </w:t>
-            </w:r>
-            <w:proofErr w:type="gramStart"/>
-            <w:r>
-              <w:rPr>
-                <w:rFonts w:ascii="Times New Roman" w:eastAsia="Times New Roman" w:hAnsi="Times New Roman" w:cs="Times New Roman"/>
-                <w:sz w:val="24"/>
-                <w:szCs w:val="24"/>
-                <w:lang w:eastAsia="en-GB"/>
-              </w:rPr>
-              <w:t>32 bit</w:t>
-            </w:r>
-            <w:proofErr w:type="gramEnd"/>
-            <w:r>
-              <w:rPr>
-                <w:rFonts w:ascii="Times New Roman" w:eastAsia="Times New Roman" w:hAnsi="Times New Roman" w:cs="Times New Roman"/>
-                <w:sz w:val="24"/>
-                <w:szCs w:val="24"/>
-                <w:lang w:eastAsia="en-GB"/>
-              </w:rPr>
-              <w:t xml:space="preserve"> compiler never uses the 16 bit form of the register set, and in the source code they are still referred to as AX, BX, etc. for commonality with the 16 bit compiler). Of these 8 registers, BP and SP have fixed roles (local name space base pointer, and stack pointer respectively) and are not available as general registers, leaving 6 general registers.</w:t>
-            </w:r>
-          </w:p>
-          <w:p>
-            <w:pPr>
-              <w:spacing w:before="100" w:beforeAutospacing="1" w:after="100" w:afterAutospacing="1" w:line="240" w:lineRule="auto"/>
-              <w:rPr>
-                <w:rFonts w:ascii="Times New Roman" w:eastAsia="Times New Roman" w:hAnsi="Times New Roman" w:cs="Times New Roman"/>
-                <w:sz w:val="24"/>
-                <w:szCs w:val="24"/>
-                <w:lang w:eastAsia="en-GB"/>
-              </w:rPr>
-            </w:pPr>
-            <w:r>
-              <w:rPr>
-                <w:rFonts w:ascii="Times New Roman" w:eastAsia="Times New Roman" w:hAnsi="Times New Roman" w:cs="Times New Roman"/>
-                <w:sz w:val="24"/>
-                <w:szCs w:val="24"/>
-                <w:lang w:eastAsia="en-GB"/>
-              </w:rPr>
-              <w:t xml:space="preserve">One of the key differences between the 16 bit and </w:t>
-            </w:r>
-            <w:proofErr w:type="gramStart"/>
-            <w:r>
-              <w:rPr>
-                <w:rFonts w:ascii="Times New Roman" w:eastAsia="Times New Roman" w:hAnsi="Times New Roman" w:cs="Times New Roman"/>
-                <w:sz w:val="24"/>
-                <w:szCs w:val="24"/>
-                <w:lang w:eastAsia="en-GB"/>
-              </w:rPr>
-              <w:t>32 bit</w:t>
-            </w:r>
-            <w:proofErr w:type="gramEnd"/>
-            <w:r>
-              <w:rPr>
-                <w:rFonts w:ascii="Times New Roman" w:eastAsia="Times New Roman" w:hAnsi="Times New Roman" w:cs="Times New Roman"/>
-                <w:sz w:val="24"/>
-                <w:szCs w:val="24"/>
-                <w:lang w:eastAsia="en-GB"/>
-              </w:rPr>
-              <w:t xml:space="preserve"> architectures is in the combinations of registers that may be used in addressing memory. In the </w:t>
-            </w:r>
-            <w:proofErr w:type="gramStart"/>
-            <w:r>
-              <w:rPr>
-                <w:rFonts w:ascii="Times New Roman" w:eastAsia="Times New Roman" w:hAnsi="Times New Roman" w:cs="Times New Roman"/>
-                <w:sz w:val="24"/>
-                <w:szCs w:val="24"/>
-                <w:lang w:eastAsia="en-GB"/>
-              </w:rPr>
-              <w:t>16 bit</w:t>
-            </w:r>
-            <w:proofErr w:type="gramEnd"/>
-            <w:r>
-              <w:rPr>
-                <w:rFonts w:ascii="Times New Roman" w:eastAsia="Times New Roman" w:hAnsi="Times New Roman" w:cs="Times New Roman"/>
-                <w:sz w:val="24"/>
-                <w:szCs w:val="24"/>
-                <w:lang w:eastAsia="en-GB"/>
-              </w:rPr>
-              <w:t xml:space="preserve"> architecture, only BX, SI and DI can be used as pointers to memory. The compiler therefore distinguishes between register allocations that will be used as </w:t>
-            </w:r>
-            <w:proofErr w:type="gramStart"/>
-            <w:r>
-              <w:rPr>
-                <w:rFonts w:ascii="Times New Roman" w:eastAsia="Times New Roman" w:hAnsi="Times New Roman" w:cs="Times New Roman"/>
-                <w:sz w:val="24"/>
-                <w:szCs w:val="24"/>
-                <w:lang w:eastAsia="en-GB"/>
-              </w:rPr>
-              <w:t>pointers, and</w:t>
+              <w:t>pointers</w:t>
+            </w:r>
+            <w:r>
+              <w:rPr>
+                <w:rFonts w:ascii="Times New Roman" w:eastAsia="Times New Roman" w:hAnsi="Times New Roman" w:cs="Times New Roman"/>
+                <w:sz w:val="24"/>
+                <w:szCs w:val="24"/>
+                <w:lang w:eastAsia="en-GB"/>
+              </w:rPr>
+              <w:t xml:space="preserve">, </w:t>
+            </w:r>
+            <w:r>
+              <w:rPr>
+                <w:rFonts w:ascii="Times New Roman" w:eastAsia="Times New Roman" w:hAnsi="Times New Roman" w:cs="Times New Roman"/>
+                <w:sz w:val="24"/>
+                <w:szCs w:val="24"/>
+                <w:lang w:eastAsia="en-GB"/>
+              </w:rPr>
+              <w:t>and</w:t>
             </w:r>
             <w:proofErr w:type="gramEnd"/>
             <w:r>
@@ -2184,19 +2331,17 @@
                 <w:szCs w:val="24"/>
                 <w:lang w:eastAsia="en-GB"/>
               </w:rPr>
-              <w:t xml:space="preserve">There have been many successful IMP compilers written over the years, and when embarking on this project a port of an existing compiler seemed the obvious way forward. </w:t>
-            </w:r>
-            <w:proofErr w:type="gramStart"/>
-            <w:r>
-              <w:rPr>
-                <w:rFonts w:ascii="Times New Roman" w:eastAsia="Times New Roman" w:hAnsi="Times New Roman" w:cs="Times New Roman"/>
-                <w:sz w:val="24"/>
-                <w:szCs w:val="24"/>
-                <w:lang w:eastAsia="en-GB"/>
-              </w:rPr>
-              <w:t>Unfortunately</w:t>
-            </w:r>
-            <w:proofErr w:type="gramEnd"/>
+              <w:t>There have been many successful IMP compilers written over the years, and when embarking on this project a port of an existing compiler seemed the obvious way forward. Unfortunately</w:t>
+            </w:r>
+            <w:r>
+              <w:rPr>
+                <w:rFonts w:ascii="Times New Roman" w:eastAsia="Times New Roman" w:hAnsi="Times New Roman" w:cs="Times New Roman"/>
+                <w:sz w:val="24"/>
+                <w:szCs w:val="24"/>
+                <w:lang w:eastAsia="en-GB"/>
+              </w:rPr>
+              <w:t>,</w:t>
+            </w:r>
             <w:r>
               <w:rPr>
                 <w:rFonts w:ascii="Times New Roman" w:eastAsia="Times New Roman" w:hAnsi="Times New Roman" w:cs="Times New Roman"/>
@@ -2274,7 +2419,25 @@
                 <w:szCs w:val="24"/>
                 <w:lang w:eastAsia="en-GB"/>
               </w:rPr>
-              <w:t xml:space="preserve"> description of how to construct a simple compiler, and more importantly I have listings of my own student work on Skimp. </w:t>
+              <w:t xml:space="preserve"> description of how to construct a simple compiler, and more importantly I have listings of my own student work on Skimp. Of course</w:t>
+            </w:r>
+            <w:r>
+              <w:rPr>
+                <w:rFonts w:ascii="Times New Roman" w:eastAsia="Times New Roman" w:hAnsi="Times New Roman" w:cs="Times New Roman"/>
+                <w:sz w:val="24"/>
+                <w:szCs w:val="24"/>
+                <w:lang w:eastAsia="en-GB"/>
+              </w:rPr>
+              <w:t>,</w:t>
+            </w:r>
+            <w:r>
+              <w:rPr>
+                <w:rFonts w:ascii="Times New Roman" w:eastAsia="Times New Roman" w:hAnsi="Times New Roman" w:cs="Times New Roman"/>
+                <w:sz w:val="24"/>
+                <w:szCs w:val="24"/>
+                <w:lang w:eastAsia="en-GB"/>
+              </w:rPr>
+              <w:t xml:space="preserve"> Skimp is written in IMP, and the whole point of the exercise is that I </w:t>
             </w:r>
             <w:proofErr w:type="gramStart"/>
             <w:r>
@@ -2284,7 +2447,7 @@
                 <w:szCs w:val="24"/>
                 <w:lang w:eastAsia="en-GB"/>
               </w:rPr>
-              <w:t>Of course</w:t>
+              <w:t>don't</w:t>
             </w:r>
             <w:proofErr w:type="gramEnd"/>
             <w:r>
@@ -2294,27 +2457,63 @@
                 <w:szCs w:val="24"/>
                 <w:lang w:eastAsia="en-GB"/>
               </w:rPr>
-              <w:t xml:space="preserve"> Skimp is written in IMP, and the whole point of the exercise is that I don't have an IMP compiler, so I have re-implemented Skimp in C - hence "C Skimp".</w:t>
-            </w:r>
-          </w:p>
-          <w:p>
-            <w:pPr>
-              <w:spacing w:before="100" w:beforeAutospacing="1" w:after="100" w:afterAutospacing="1" w:line="240" w:lineRule="auto"/>
-              <w:rPr>
-                <w:rFonts w:ascii="Times New Roman" w:eastAsia="Times New Roman" w:hAnsi="Times New Roman" w:cs="Times New Roman"/>
-                <w:sz w:val="24"/>
-                <w:szCs w:val="24"/>
-                <w:lang w:eastAsia="en-GB"/>
-              </w:rPr>
-            </w:pPr>
-            <w:r>
-              <w:rPr>
-                <w:rFonts w:ascii="Times New Roman" w:eastAsia="Times New Roman" w:hAnsi="Times New Roman" w:cs="Times New Roman"/>
-                <w:sz w:val="24"/>
-                <w:szCs w:val="24"/>
-                <w:lang w:eastAsia="en-GB"/>
-              </w:rPr>
-              <w:t xml:space="preserve">The next step in the strategy has been to take that SKIMP compiler (which produced </w:t>
+              <w:t xml:space="preserve"> have an IMP compiler, so I have re-implemented Skimp in C - hence "C Skimp".</w:t>
+            </w:r>
+          </w:p>
+          <w:p>
+            <w:pPr>
+              <w:spacing w:before="100" w:beforeAutospacing="1" w:after="100" w:afterAutospacing="1" w:line="240" w:lineRule="auto"/>
+              <w:rPr>
+                <w:rFonts w:ascii="Times New Roman" w:eastAsia="Times New Roman" w:hAnsi="Times New Roman" w:cs="Times New Roman"/>
+                <w:sz w:val="24"/>
+                <w:szCs w:val="24"/>
+                <w:lang w:eastAsia="en-GB"/>
+              </w:rPr>
+            </w:pPr>
+            <w:r>
+              <w:rPr>
+                <w:rFonts w:ascii="Times New Roman" w:eastAsia="Times New Roman" w:hAnsi="Times New Roman" w:cs="Times New Roman"/>
+                <w:sz w:val="24"/>
+                <w:szCs w:val="24"/>
+                <w:lang w:eastAsia="en-GB"/>
+              </w:rPr>
+              <w:t>The next step in the strategy has been to take that SKIMP compiler (which produced 16</w:t>
+            </w:r>
+            <w:r>
+              <w:rPr>
+                <w:rFonts w:ascii="Times New Roman" w:eastAsia="Times New Roman" w:hAnsi="Times New Roman" w:cs="Times New Roman"/>
+                <w:sz w:val="24"/>
+                <w:szCs w:val="24"/>
+                <w:lang w:eastAsia="en-GB"/>
+              </w:rPr>
+              <w:t>-</w:t>
+            </w:r>
+            <w:r>
+              <w:rPr>
+                <w:rFonts w:ascii="Times New Roman" w:eastAsia="Times New Roman" w:hAnsi="Times New Roman" w:cs="Times New Roman"/>
+                <w:sz w:val="24"/>
+                <w:szCs w:val="24"/>
+                <w:lang w:eastAsia="en-GB"/>
+              </w:rPr>
+              <w:t>bit 8086 code) and use it to develop a code generator (pass 2) for an IMP-77 compiler. Because the IMP-77 compiler was being developed in the 16</w:t>
+            </w:r>
+            <w:r>
+              <w:rPr>
+                <w:rFonts w:ascii="Times New Roman" w:eastAsia="Times New Roman" w:hAnsi="Times New Roman" w:cs="Times New Roman"/>
+                <w:sz w:val="24"/>
+                <w:szCs w:val="24"/>
+                <w:lang w:eastAsia="en-GB"/>
+              </w:rPr>
+              <w:t>-</w:t>
+            </w:r>
+            <w:r>
+              <w:rPr>
+                <w:rFonts w:ascii="Times New Roman" w:eastAsia="Times New Roman" w:hAnsi="Times New Roman" w:cs="Times New Roman"/>
+                <w:sz w:val="24"/>
+                <w:szCs w:val="24"/>
+                <w:lang w:eastAsia="en-GB"/>
+              </w:rPr>
+              <w:t xml:space="preserve">bit SKIMP environment, it made sense to re-use the same tools and libraries and target the IMP-77 compiler at the same </w:t>
             </w:r>
             <w:proofErr w:type="gramStart"/>
             <w:r>
@@ -2334,7 +2533,101 @@
                 <w:szCs w:val="24"/>
                 <w:lang w:eastAsia="en-GB"/>
               </w:rPr>
-              <w:t xml:space="preserve"> 8086 code) and use it to develop a code generator (pass 2) for an IMP-77 compiler. Because the IMP-77 compiler was being developed in the </w:t>
+              <w:t xml:space="preserve"> environment.</w:t>
+            </w:r>
+          </w:p>
+          <w:p>
+            <w:pPr>
+              <w:spacing w:before="100" w:beforeAutospacing="1" w:after="100" w:afterAutospacing="1" w:line="240" w:lineRule="auto"/>
+              <w:rPr>
+                <w:rFonts w:ascii="Times New Roman" w:eastAsia="Times New Roman" w:hAnsi="Times New Roman" w:cs="Times New Roman"/>
+                <w:sz w:val="24"/>
+                <w:szCs w:val="24"/>
+                <w:lang w:eastAsia="en-GB"/>
+              </w:rPr>
+            </w:pPr>
+            <w:r>
+              <w:rPr>
+                <w:rFonts w:ascii="Times New Roman" w:eastAsia="Times New Roman" w:hAnsi="Times New Roman" w:cs="Times New Roman"/>
+                <w:sz w:val="24"/>
+                <w:szCs w:val="24"/>
+                <w:lang w:eastAsia="en-GB"/>
+              </w:rPr>
+              <w:t>The final stage was to take that 16</w:t>
+            </w:r>
+            <w:r>
+              <w:rPr>
+                <w:rFonts w:ascii="Times New Roman" w:eastAsia="Times New Roman" w:hAnsi="Times New Roman" w:cs="Times New Roman"/>
+                <w:sz w:val="24"/>
+                <w:szCs w:val="24"/>
+                <w:lang w:eastAsia="en-GB"/>
+              </w:rPr>
+              <w:t>-</w:t>
+            </w:r>
+            <w:r>
+              <w:rPr>
+                <w:rFonts w:ascii="Times New Roman" w:eastAsia="Times New Roman" w:hAnsi="Times New Roman" w:cs="Times New Roman"/>
+                <w:sz w:val="24"/>
+                <w:szCs w:val="24"/>
+                <w:lang w:eastAsia="en-GB"/>
+              </w:rPr>
+              <w:t>bit Intel compiler and retarget it to the 32</w:t>
+            </w:r>
+            <w:r>
+              <w:rPr>
+                <w:rFonts w:ascii="Times New Roman" w:eastAsia="Times New Roman" w:hAnsi="Times New Roman" w:cs="Times New Roman"/>
+                <w:sz w:val="24"/>
+                <w:szCs w:val="24"/>
+                <w:lang w:eastAsia="en-GB"/>
+              </w:rPr>
+              <w:t>-</w:t>
+            </w:r>
+            <w:r>
+              <w:rPr>
+                <w:rFonts w:ascii="Times New Roman" w:eastAsia="Times New Roman" w:hAnsi="Times New Roman" w:cs="Times New Roman"/>
+                <w:sz w:val="24"/>
+                <w:szCs w:val="24"/>
+                <w:lang w:eastAsia="en-GB"/>
+              </w:rPr>
+              <w:t>bit architecture. From a code generation point of view that was relatively simple; the challenge was in producing object files compatible with a quite different set of tools.</w:t>
+            </w:r>
+          </w:p>
+          <w:p>
+            <w:pPr>
+              <w:spacing w:before="100" w:beforeAutospacing="1" w:after="100" w:afterAutospacing="1" w:line="240" w:lineRule="auto"/>
+              <w:rPr>
+                <w:rFonts w:ascii="Times New Roman" w:eastAsia="Times New Roman" w:hAnsi="Times New Roman" w:cs="Times New Roman"/>
+                <w:sz w:val="24"/>
+                <w:szCs w:val="24"/>
+                <w:lang w:eastAsia="en-GB"/>
+              </w:rPr>
+            </w:pPr>
+            <w:r>
+              <w:rPr>
+                <w:rFonts w:ascii="Times New Roman" w:eastAsia="Times New Roman" w:hAnsi="Times New Roman" w:cs="Times New Roman"/>
+                <w:sz w:val="24"/>
+                <w:szCs w:val="24"/>
+                <w:lang w:eastAsia="en-GB"/>
+              </w:rPr>
+              <w:t>There were also a few tricks needed to hand-craft intermediate versions of the compiler that would run on a 16</w:t>
+            </w:r>
+            <w:r>
+              <w:rPr>
+                <w:rFonts w:ascii="Times New Roman" w:eastAsia="Times New Roman" w:hAnsi="Times New Roman" w:cs="Times New Roman"/>
+                <w:sz w:val="24"/>
+                <w:szCs w:val="24"/>
+                <w:lang w:eastAsia="en-GB"/>
+              </w:rPr>
+              <w:t>-</w:t>
+            </w:r>
+            <w:r>
+              <w:rPr>
+                <w:rFonts w:ascii="Times New Roman" w:eastAsia="Times New Roman" w:hAnsi="Times New Roman" w:cs="Times New Roman"/>
+                <w:sz w:val="24"/>
+                <w:szCs w:val="24"/>
+                <w:lang w:eastAsia="en-GB"/>
+              </w:rPr>
+              <w:t xml:space="preserve">bit machine but output </w:t>
             </w:r>
             <w:proofErr w:type="gramStart"/>
             <w:r>
@@ -2344,7 +2637,7 @@
                 <w:szCs w:val="24"/>
                 <w:lang w:eastAsia="en-GB"/>
               </w:rPr>
-              <w:t>16 bit</w:t>
+              <w:t>32 bit</w:t>
             </w:r>
             <w:proofErr w:type="gramEnd"/>
             <w:r>
@@ -2354,87 +2647,7 @@
                 <w:szCs w:val="24"/>
                 <w:lang w:eastAsia="en-GB"/>
               </w:rPr>
-              <w:t xml:space="preserve"> SKIMP environment, it made sense to re-use the same tools and libraries and target the IMP-77 compiler at the same 16 bit environment.</w:t>
-            </w:r>
-          </w:p>
-          <w:p>
-            <w:pPr>
-              <w:spacing w:before="100" w:beforeAutospacing="1" w:after="100" w:afterAutospacing="1" w:line="240" w:lineRule="auto"/>
-              <w:rPr>
-                <w:rFonts w:ascii="Times New Roman" w:eastAsia="Times New Roman" w:hAnsi="Times New Roman" w:cs="Times New Roman"/>
-                <w:sz w:val="24"/>
-                <w:szCs w:val="24"/>
-                <w:lang w:eastAsia="en-GB"/>
-              </w:rPr>
-            </w:pPr>
-            <w:r>
-              <w:rPr>
-                <w:rFonts w:ascii="Times New Roman" w:eastAsia="Times New Roman" w:hAnsi="Times New Roman" w:cs="Times New Roman"/>
-                <w:sz w:val="24"/>
-                <w:szCs w:val="24"/>
-                <w:lang w:eastAsia="en-GB"/>
-              </w:rPr>
-              <w:t xml:space="preserve">The final stage was to take that </w:t>
-            </w:r>
-            <w:proofErr w:type="gramStart"/>
-            <w:r>
-              <w:rPr>
-                <w:rFonts w:ascii="Times New Roman" w:eastAsia="Times New Roman" w:hAnsi="Times New Roman" w:cs="Times New Roman"/>
-                <w:sz w:val="24"/>
-                <w:szCs w:val="24"/>
-                <w:lang w:eastAsia="en-GB"/>
-              </w:rPr>
-              <w:t>16 bit</w:t>
-            </w:r>
-            <w:proofErr w:type="gramEnd"/>
-            <w:r>
-              <w:rPr>
-                <w:rFonts w:ascii="Times New Roman" w:eastAsia="Times New Roman" w:hAnsi="Times New Roman" w:cs="Times New Roman"/>
-                <w:sz w:val="24"/>
-                <w:szCs w:val="24"/>
-                <w:lang w:eastAsia="en-GB"/>
-              </w:rPr>
-              <w:t xml:space="preserve"> Intel compiler and retarget it to the 32 bit architecture. From a code generation point of view that was relatively simple; the challenge was in producing object files compatible with a quite different set of tools.</w:t>
-            </w:r>
-          </w:p>
-          <w:p>
-            <w:pPr>
-              <w:spacing w:before="100" w:beforeAutospacing="1" w:after="100" w:afterAutospacing="1" w:line="240" w:lineRule="auto"/>
-              <w:rPr>
-                <w:rFonts w:ascii="Times New Roman" w:eastAsia="Times New Roman" w:hAnsi="Times New Roman" w:cs="Times New Roman"/>
-                <w:sz w:val="24"/>
-                <w:szCs w:val="24"/>
-                <w:lang w:eastAsia="en-GB"/>
-              </w:rPr>
-            </w:pPr>
-            <w:r>
-              <w:rPr>
-                <w:rFonts w:ascii="Times New Roman" w:eastAsia="Times New Roman" w:hAnsi="Times New Roman" w:cs="Times New Roman"/>
-                <w:sz w:val="24"/>
-                <w:szCs w:val="24"/>
-                <w:lang w:eastAsia="en-GB"/>
-              </w:rPr>
-              <w:t xml:space="preserve">There were also a few tricks needed to hand-craft intermediate versions of the compiler that would run on a </w:t>
-            </w:r>
-            <w:proofErr w:type="gramStart"/>
-            <w:r>
-              <w:rPr>
-                <w:rFonts w:ascii="Times New Roman" w:eastAsia="Times New Roman" w:hAnsi="Times New Roman" w:cs="Times New Roman"/>
-                <w:sz w:val="24"/>
-                <w:szCs w:val="24"/>
-                <w:lang w:eastAsia="en-GB"/>
-              </w:rPr>
-              <w:t>16 bit</w:t>
-            </w:r>
-            <w:proofErr w:type="gramEnd"/>
-            <w:r>
-              <w:rPr>
-                <w:rFonts w:ascii="Times New Roman" w:eastAsia="Times New Roman" w:hAnsi="Times New Roman" w:cs="Times New Roman"/>
-                <w:sz w:val="24"/>
-                <w:szCs w:val="24"/>
-                <w:lang w:eastAsia="en-GB"/>
-              </w:rPr>
-              <w:t xml:space="preserve"> machine but output 32 bit literals, needed for the actual bootstrap of up-compiling the compiler.</w:t>
+              <w:t xml:space="preserve"> literals, needed for the actual bootstrap of up-compiling the compiler.</w:t>
             </w:r>
           </w:p>
           <w:p>
@@ -2475,47 +2688,79 @@
                 <w:szCs w:val="24"/>
                 <w:lang w:eastAsia="en-GB"/>
               </w:rPr>
-              <w:t xml:space="preserve">The compiler is working in both 16 bit and </w:t>
-            </w:r>
-            <w:proofErr w:type="gramStart"/>
-            <w:r>
-              <w:rPr>
-                <w:rFonts w:ascii="Times New Roman" w:eastAsia="Times New Roman" w:hAnsi="Times New Roman" w:cs="Times New Roman"/>
-                <w:sz w:val="24"/>
-                <w:szCs w:val="24"/>
-                <w:lang w:eastAsia="en-GB"/>
-              </w:rPr>
-              <w:t>32 bit</w:t>
-            </w:r>
-            <w:proofErr w:type="gramEnd"/>
-            <w:r>
-              <w:rPr>
-                <w:rFonts w:ascii="Times New Roman" w:eastAsia="Times New Roman" w:hAnsi="Times New Roman" w:cs="Times New Roman"/>
-                <w:sz w:val="24"/>
-                <w:szCs w:val="24"/>
-                <w:lang w:eastAsia="en-GB"/>
-              </w:rPr>
-              <w:t xml:space="preserve"> versions. The object file support for </w:t>
-            </w:r>
-            <w:proofErr w:type="gramStart"/>
-            <w:r>
-              <w:rPr>
-                <w:rFonts w:ascii="Times New Roman" w:eastAsia="Times New Roman" w:hAnsi="Times New Roman" w:cs="Times New Roman"/>
-                <w:sz w:val="24"/>
-                <w:szCs w:val="24"/>
-                <w:lang w:eastAsia="en-GB"/>
-              </w:rPr>
-              <w:t>16 bit</w:t>
-            </w:r>
-            <w:proofErr w:type="gramEnd"/>
-            <w:r>
-              <w:rPr>
-                <w:rFonts w:ascii="Times New Roman" w:eastAsia="Times New Roman" w:hAnsi="Times New Roman" w:cs="Times New Roman"/>
-                <w:sz w:val="24"/>
-                <w:szCs w:val="24"/>
-                <w:lang w:eastAsia="en-GB"/>
-              </w:rPr>
-              <w:t xml:space="preserve"> OMF and 32 bit COFF is complete, and the ELF object file support is substantially complete.</w:t>
+              <w:t>The compiler is working in both 16</w:t>
+            </w:r>
+            <w:r>
+              <w:rPr>
+                <w:rFonts w:ascii="Times New Roman" w:eastAsia="Times New Roman" w:hAnsi="Times New Roman" w:cs="Times New Roman"/>
+                <w:sz w:val="24"/>
+                <w:szCs w:val="24"/>
+                <w:lang w:eastAsia="en-GB"/>
+              </w:rPr>
+              <w:t>-</w:t>
+            </w:r>
+            <w:r>
+              <w:rPr>
+                <w:rFonts w:ascii="Times New Roman" w:eastAsia="Times New Roman" w:hAnsi="Times New Roman" w:cs="Times New Roman"/>
+                <w:sz w:val="24"/>
+                <w:szCs w:val="24"/>
+                <w:lang w:eastAsia="en-GB"/>
+              </w:rPr>
+              <w:t>bit and 32</w:t>
+            </w:r>
+            <w:r>
+              <w:rPr>
+                <w:rFonts w:ascii="Times New Roman" w:eastAsia="Times New Roman" w:hAnsi="Times New Roman" w:cs="Times New Roman"/>
+                <w:sz w:val="24"/>
+                <w:szCs w:val="24"/>
+                <w:lang w:eastAsia="en-GB"/>
+              </w:rPr>
+              <w:t>-</w:t>
+            </w:r>
+            <w:r>
+              <w:rPr>
+                <w:rFonts w:ascii="Times New Roman" w:eastAsia="Times New Roman" w:hAnsi="Times New Roman" w:cs="Times New Roman"/>
+                <w:sz w:val="24"/>
+                <w:szCs w:val="24"/>
+                <w:lang w:eastAsia="en-GB"/>
+              </w:rPr>
+              <w:t>bit versions. The object file support for 16</w:t>
+            </w:r>
+            <w:r>
+              <w:rPr>
+                <w:rFonts w:ascii="Times New Roman" w:eastAsia="Times New Roman" w:hAnsi="Times New Roman" w:cs="Times New Roman"/>
+                <w:sz w:val="24"/>
+                <w:szCs w:val="24"/>
+                <w:lang w:eastAsia="en-GB"/>
+              </w:rPr>
+              <w:t>-</w:t>
+            </w:r>
+            <w:r>
+              <w:rPr>
+                <w:rFonts w:ascii="Times New Roman" w:eastAsia="Times New Roman" w:hAnsi="Times New Roman" w:cs="Times New Roman"/>
+                <w:sz w:val="24"/>
+                <w:szCs w:val="24"/>
+                <w:lang w:eastAsia="en-GB"/>
+              </w:rPr>
+              <w:t>bit OMF and 32</w:t>
+            </w:r>
+            <w:r>
+              <w:rPr>
+                <w:rFonts w:ascii="Times New Roman" w:eastAsia="Times New Roman" w:hAnsi="Times New Roman" w:cs="Times New Roman"/>
+                <w:sz w:val="24"/>
+                <w:szCs w:val="24"/>
+                <w:lang w:eastAsia="en-GB"/>
+              </w:rPr>
+              <w:t>-</w:t>
+            </w:r>
+            <w:r>
+              <w:rPr>
+                <w:rFonts w:ascii="Times New Roman" w:eastAsia="Times New Roman" w:hAnsi="Times New Roman" w:cs="Times New Roman"/>
+                <w:sz w:val="24"/>
+                <w:szCs w:val="24"/>
+                <w:lang w:eastAsia="en-GB"/>
+              </w:rPr>
+              <w:t>bit COFF is complete, and the ELF object file support is substantially complete.</w:t>
             </w:r>
           </w:p>
           <w:p>

</xml_diff>